<commit_message>
feat: tweaks to report
</commit_message>
<xml_diff>
--- a/inst/shiny_apps/whptapp/report/skeleton.docx
+++ b/inst/shiny_apps/whptapp/report/skeleton.docx
@@ -5,9 +5,7 @@
     <w:p>
       <w:pPr>
         <w:pStyle w:val="Title"/>
-        <w:keepNext w:val="true"/>
-        <w:keepLines/>
-        <w:spacing w:before="480" w:after="240"/>
+        <w:spacing w:before="216" w:after="130"/>
         <w:jc w:val="center"/>
         <w:rPr/>
       </w:pPr>
@@ -51,141 +49,384 @@
           </wp:inline>
         </w:drawing>
       </w:r>
-      <w:r>
+    </w:p>
+    <w:p>
+      <w:pPr>
+        <w:pStyle w:val="Title"/>
+        <w:spacing w:before="216" w:after="130"/>
+        <w:jc w:val="center"/>
         <w:rPr/>
-        <w:br/>
-        <w:t>Demo Report</w:t>
+      </w:pPr>
+      <w:r>
+        <w:rPr>
+          <w:rFonts w:ascii="Arial" w:hAnsi="Arial"/>
+          <w:sz w:val="32"/>
+          <w:szCs w:val="32"/>
+        </w:rPr>
+        <w:t>Regulatory Evidence - Ecology Report</w:t>
       </w:r>
     </w:p>
     <w:p>
       <w:pPr>
         <w:pStyle w:val="Subtitle"/>
+        <w:rPr>
+          <w:rFonts w:ascii="Arial" w:hAnsi="Arial"/>
+          <w:sz w:val="28"/>
+          <w:szCs w:val="28"/>
+        </w:rPr>
+      </w:pPr>
+      <w:r>
+        <w:rPr>
+          <w:rFonts w:ascii="Arial" w:hAnsi="Arial"/>
+          <w:sz w:val="28"/>
+          <w:szCs w:val="28"/>
+        </w:rPr>
+        <w:t>Bankside Freshwater Invertebrates</w:t>
+      </w:r>
+    </w:p>
+    <w:p>
+      <w:pPr>
+        <w:pStyle w:val="Heading2"/>
+        <w:rPr>
+          <w:rFonts w:ascii="Arial" w:hAnsi="Arial"/>
+          <w:sz w:val="24"/>
+          <w:szCs w:val="24"/>
+        </w:rPr>
+      </w:pPr>
+      <w:r>
+        <w:rPr>
+          <w:sz w:val="24"/>
+          <w:szCs w:val="24"/>
+        </w:rPr>
+        <w:t>Location Code: 122676</w:t>
+      </w:r>
+    </w:p>
+    <w:p>
+      <w:pPr>
+        <w:pStyle w:val="Heading2"/>
+        <w:rPr>
+          <w:rFonts w:ascii="Arial" w:hAnsi="Arial"/>
+          <w:sz w:val="24"/>
+          <w:szCs w:val="24"/>
+        </w:rPr>
+      </w:pPr>
+      <w:r>
+        <w:rPr>
+          <w:sz w:val="24"/>
+          <w:szCs w:val="24"/>
+        </w:rPr>
+        <w:t>Survey Date: 21 January 2022</w:t>
+      </w:r>
+    </w:p>
+    <w:p>
+      <w:pPr>
+        <w:pStyle w:val="Heading2"/>
+        <w:rPr>
+          <w:rFonts w:ascii="Arial" w:hAnsi="Arial"/>
+          <w:sz w:val="24"/>
+          <w:szCs w:val="24"/>
+        </w:rPr>
+      </w:pPr>
+      <w:r>
+        <w:rPr>
+          <w:sz w:val="24"/>
+          <w:szCs w:val="24"/>
+        </w:rPr>
+        <w:t>Reason for visit: Vulnerable site</w:t>
+      </w:r>
+    </w:p>
+    <w:p>
+      <w:pPr>
+        <w:pStyle w:val="FirstParagraph"/>
+        <w:jc w:val="center"/>
+        <w:rPr>
+          <w:rFonts w:ascii="Arial" w:hAnsi="Arial"/>
+        </w:rPr>
+      </w:pPr>
+      <w:bookmarkStart w:id="0" w:name="reason-for-visit-vulnerable-site"/>
+      <w:bookmarkEnd w:id="0"/>
+      <w:r>
         <w:rPr/>
-      </w:pPr>
-      <w:r>
-        <w:rPr/>
-        <w:t>Your Name</w:t>
-      </w:r>
-    </w:p>
-    <w:p>
-      <w:pPr>
-        <w:pStyle w:val="Date"/>
-        <w:rPr/>
-      </w:pPr>
-      <w:r>
-        <w:rPr/>
-        <w:t>30 April, 2021</w:t>
+        <w:drawing>
+          <wp:inline distT="0" distB="0" distL="0" distR="0">
+            <wp:extent cx="3763010" cy="1837690"/>
+            <wp:effectExtent l="0" t="0" r="0" b="0"/>
+            <wp:docPr id="2" name="Image2" descr=""/>
+            <wp:cNvGraphicFramePr>
+              <a:graphicFrameLocks xmlns:a="http://schemas.openxmlformats.org/drawingml/2006/main" noChangeAspect="1"/>
+            </wp:cNvGraphicFramePr>
+            <a:graphic xmlns:a="http://schemas.openxmlformats.org/drawingml/2006/main">
+              <a:graphicData uri="http://schemas.openxmlformats.org/drawingml/2006/picture">
+                <pic:pic xmlns:pic="http://schemas.openxmlformats.org/drawingml/2006/picture">
+                  <pic:nvPicPr>
+                    <pic:cNvPr id="2" name="Image2" descr=""/>
+                    <pic:cNvPicPr>
+                      <a:picLocks noChangeAspect="1" noChangeArrowheads="1"/>
+                    </pic:cNvPicPr>
+                  </pic:nvPicPr>
+                  <pic:blipFill>
+                    <a:blip r:embed="rId3"/>
+                    <a:stretch>
+                      <a:fillRect/>
+                    </a:stretch>
+                  </pic:blipFill>
+                  <pic:spPr bwMode="auto">
+                    <a:xfrm>
+                      <a:off x="0" y="0"/>
+                      <a:ext cx="3763010" cy="1837690"/>
+                    </a:xfrm>
+                    <a:prstGeom prst="rect">
+                      <a:avLst/>
+                    </a:prstGeom>
+                  </pic:spPr>
+                </pic:pic>
+              </a:graphicData>
+            </a:graphic>
+          </wp:inline>
+        </w:drawing>
       </w:r>
     </w:p>
     <w:p>
       <w:pPr>
         <w:pStyle w:val="Heading1"/>
-        <w:rPr/>
-      </w:pPr>
-      <w:r>
-        <w:rPr/>
-        <w:t>Introduction</w:t>
-      </w:r>
-    </w:p>
-    <w:p>
-      <w:pPr>
-        <w:pStyle w:val="FirstParagraph"/>
-        <w:rPr/>
-      </w:pPr>
-      <w:r>
-        <w:rPr/>
-        <w:t>This is a demo report…</w:t>
-      </w:r>
-      <w:bookmarkStart w:id="0" w:name="introduction"/>
-      <w:bookmarkEnd w:id="0"/>
+        <w:rPr>
+          <w:rFonts w:ascii="Arial" w:hAnsi="Arial"/>
+          <w:sz w:val="28"/>
+          <w:szCs w:val="28"/>
+        </w:rPr>
+      </w:pPr>
+      <w:r>
+        <w:rPr>
+          <w:sz w:val="28"/>
+          <w:szCs w:val="28"/>
+        </w:rPr>
+        <w:t>RBMP Assessment: Good (2017)</w:t>
+      </w:r>
     </w:p>
     <w:p>
       <w:pPr>
         <w:pStyle w:val="Heading1"/>
-        <w:rPr/>
-      </w:pPr>
-      <w:r>
-        <w:rPr/>
-        <w:t>Results</w:t>
-      </w:r>
-    </w:p>
-    <w:p>
-      <w:pPr>
-        <w:pStyle w:val="FirstParagraph"/>
-        <w:rPr/>
-      </w:pPr>
-      <w:r>
-        <w:rPr/>
-        <w:t>Some results…</w:t>
-      </w:r>
-      <w:bookmarkStart w:id="1" w:name="results"/>
-      <w:bookmarkEnd w:id="1"/>
+        <w:rPr>
+          <w:rFonts w:ascii="Arial" w:hAnsi="Arial"/>
+          <w:sz w:val="28"/>
+          <w:szCs w:val="28"/>
+        </w:rPr>
+      </w:pPr>
+      <w:r>
+        <w:rPr>
+          <w:sz w:val="28"/>
+          <w:szCs w:val="28"/>
+        </w:rPr>
+        <w:t>Bankside Assessment: Likely problem detected</w:t>
+      </w:r>
     </w:p>
     <w:p>
       <w:pPr>
         <w:pStyle w:val="Heading1"/>
-        <w:rPr/>
-      </w:pPr>
-      <w:r>
-        <w:rPr/>
-        <w:t>Analysis</w:t>
-      </w:r>
-    </w:p>
-    <w:p>
-      <w:pPr>
-        <w:pStyle w:val="Heading4"/>
-        <w:rPr/>
-      </w:pPr>
-      <w:r>
-        <w:rPr/>
-        <w:t>Determinand Summary</w:t>
-      </w:r>
-      <w:bookmarkStart w:id="2" w:name="determinand-summary"/>
-      <w:bookmarkEnd w:id="2"/>
-    </w:p>
-    <w:p>
-      <w:pPr>
-        <w:pStyle w:val="Heading4"/>
-        <w:rPr/>
-      </w:pPr>
-      <w:r>
-        <w:rPr/>
-        <w:t>Sampling Location Map</w:t>
-      </w:r>
-      <w:bookmarkStart w:id="3" w:name="analysis"/>
-      <w:bookmarkStart w:id="4" w:name="sampling-location-map"/>
-      <w:bookmarkEnd w:id="3"/>
-      <w:bookmarkEnd w:id="4"/>
-    </w:p>
-    <w:p>
-      <w:pPr>
-        <w:pStyle w:val="Heading1"/>
-        <w:rPr/>
-      </w:pPr>
-      <w:r>
-        <w:rPr/>
-        <w:t>Conclusion</w:t>
+        <w:rPr>
+          <w:rFonts w:ascii="Arial" w:hAnsi="Arial"/>
+          <w:sz w:val="28"/>
+          <w:szCs w:val="28"/>
+        </w:rPr>
+      </w:pPr>
+      <w:r>
+        <w:rPr>
+          <w:sz w:val="28"/>
+          <w:szCs w:val="28"/>
+        </w:rPr>
+        <w:t>Proposed Action: Urgent discussion required with Ecology</w:t>
+      </w:r>
+    </w:p>
+    <w:p>
+      <w:pPr>
+        <w:pStyle w:val="Heading2"/>
+        <w:rPr>
+          <w:rFonts w:ascii="Arial" w:hAnsi="Arial"/>
+          <w:sz w:val="24"/>
+          <w:szCs w:val="24"/>
+        </w:rPr>
+      </w:pPr>
+      <w:r>
+        <w:rPr>
+          <w:sz w:val="24"/>
+          <w:szCs w:val="24"/>
+        </w:rPr>
+        <w:t>Interpretation</w:t>
       </w:r>
     </w:p>
     <w:p>
       <w:pPr>
         <w:pStyle w:val="FirstParagraph"/>
         <w:spacing w:before="180" w:after="180"/>
+        <w:rPr>
+          <w:rFonts w:ascii="Arial" w:hAnsi="Arial"/>
+        </w:rPr>
+      </w:pPr>
+      <w:r>
         <w:rPr/>
+        <w:t>&lt;&lt;&lt; Please delete and enter your interpretation &gt;&gt;&gt;</w:t>
+      </w:r>
+    </w:p>
+    <w:p>
+      <w:pPr>
+        <w:pStyle w:val="TextBody"/>
+        <w:spacing w:before="180" w:after="180"/>
+        <w:rPr>
+          <w:rFonts w:ascii="Arial" w:hAnsi="Arial"/>
+        </w:rPr>
+      </w:pPr>
+      <w:r>
+        <w:rPr>
+          <w:rFonts w:ascii="Arial" w:hAnsi="Arial"/>
+        </w:rPr>
+      </w:r>
+    </w:p>
+    <w:p>
+      <w:pPr>
+        <w:pStyle w:val="TextBody"/>
+        <w:spacing w:before="180" w:after="180"/>
+        <w:rPr>
+          <w:rFonts w:ascii="Arial" w:hAnsi="Arial"/>
+        </w:rPr>
+      </w:pPr>
+      <w:r>
+        <w:rPr>
+          <w:rFonts w:ascii="Arial" w:hAnsi="Arial"/>
+        </w:rPr>
+      </w:r>
+    </w:p>
+    <w:p>
+      <w:pPr>
+        <w:pStyle w:val="TextBody"/>
+        <w:spacing w:before="180" w:after="180"/>
+        <w:rPr>
+          <w:rFonts w:ascii="Arial" w:hAnsi="Arial"/>
+        </w:rPr>
+      </w:pPr>
+      <w:r>
+        <w:rPr>
+          <w:rFonts w:ascii="Arial" w:hAnsi="Arial"/>
+        </w:rPr>
+      </w:r>
+    </w:p>
+    <w:p>
+      <w:pPr>
+        <w:pStyle w:val="TextBody"/>
+        <w:spacing w:before="180" w:after="180"/>
+        <w:rPr>
+          <w:rFonts w:ascii="Arial" w:hAnsi="Arial"/>
+        </w:rPr>
+      </w:pPr>
+      <w:r>
+        <w:rPr>
+          <w:rFonts w:ascii="Arial" w:hAnsi="Arial"/>
+        </w:rPr>
+      </w:r>
+    </w:p>
+    <w:p>
+      <w:pPr>
+        <w:pStyle w:val="TextBody"/>
+        <w:spacing w:before="180" w:after="180"/>
+        <w:rPr>
+          <w:rFonts w:ascii="Arial" w:hAnsi="Arial"/>
+        </w:rPr>
+      </w:pPr>
+      <w:r>
+        <w:rPr>
+          <w:rFonts w:ascii="Arial" w:hAnsi="Arial"/>
+        </w:rPr>
+      </w:r>
+    </w:p>
+    <w:p>
+      <w:pPr>
+        <w:pStyle w:val="TextBody"/>
+        <w:spacing w:before="180" w:after="180"/>
+        <w:rPr>
+          <w:rFonts w:ascii="Arial" w:hAnsi="Arial"/>
+        </w:rPr>
+      </w:pPr>
+      <w:r>
+        <w:rPr>
+          <w:rFonts w:ascii="Arial" w:hAnsi="Arial"/>
+        </w:rPr>
+      </w:r>
+    </w:p>
+    <w:p>
+      <w:pPr>
+        <w:pStyle w:val="Heading3"/>
+        <w:rPr>
+          <w:rFonts w:ascii="Arial" w:hAnsi="Arial"/>
+          <w:sz w:val="24"/>
+          <w:szCs w:val="24"/>
+        </w:rPr>
       </w:pPr>
       <w:r>
         <w:rPr/>
-        <w:t>There are a total of sampling locations within this dataset…</w:t>
-      </w:r>
-      <w:bookmarkStart w:id="5" w:name="conclusion"/>
-      <w:bookmarkEnd w:id="5"/>
+        <w:t>Reported Date:</w:t>
+      </w:r>
+    </w:p>
+    <w:p>
+      <w:pPr>
+        <w:pStyle w:val="Heading3"/>
+        <w:rPr>
+          <w:rFonts w:ascii="Arial" w:hAnsi="Arial"/>
+          <w:sz w:val="24"/>
+          <w:szCs w:val="24"/>
+        </w:rPr>
+      </w:pPr>
+      <w:r>
+        <w:rPr/>
+        <w:t xml:space="preserve">Report By: </w:t>
+      </w:r>
+    </w:p>
+    <w:p>
+      <w:pPr>
+        <w:pStyle w:val="Heading3"/>
+        <w:rPr>
+          <w:rFonts w:ascii="Arial" w:hAnsi="Arial"/>
+          <w:sz w:val="24"/>
+          <w:szCs w:val="24"/>
+        </w:rPr>
+      </w:pPr>
+      <w:r>
+        <w:rPr/>
+        <w:t xml:space="preserve">Sampler: </w:t>
+      </w:r>
+    </w:p>
+    <w:p>
+      <w:pPr>
+        <w:pStyle w:val="Heading3"/>
+        <w:rPr>
+          <w:rFonts w:ascii="Arial" w:hAnsi="Arial"/>
+          <w:sz w:val="24"/>
+          <w:szCs w:val="24"/>
+        </w:rPr>
+      </w:pPr>
+      <w:r>
+        <w:rPr/>
+        <w:t>NGR:</w:t>
+      </w:r>
+    </w:p>
+    <w:p>
+      <w:pPr>
+        <w:pStyle w:val="Heading3"/>
+        <w:rPr>
+          <w:rFonts w:ascii="Arial" w:hAnsi="Arial"/>
+          <w:sz w:val="24"/>
+          <w:szCs w:val="24"/>
+        </w:rPr>
+      </w:pPr>
+      <w:r>
+        <w:rPr/>
+        <w:t>Water Body:</w:t>
+      </w:r>
     </w:p>
     <w:sectPr>
-      <w:headerReference w:type="default" r:id="rId3"/>
-      <w:footerReference w:type="default" r:id="rId4"/>
+      <w:headerReference w:type="default" r:id="rId4"/>
+      <w:footerReference w:type="default" r:id="rId5"/>
       <w:type w:val="nextPage"/>
       <w:pgSz w:w="12240" w:h="15840"/>
-      <w:pgMar w:left="1440" w:right="1440" w:gutter="0" w:header="1440" w:top="1887" w:footer="1440" w:bottom="2204"/>
+      <w:pgMar w:left="1440" w:right="1440" w:gutter="0" w:header="720" w:top="821" w:footer="720" w:bottom="1484"/>
       <w:pgNumType w:fmt="decimal"/>
       <w:formProt w:val="false"/>
       <w:textDirection w:val="lrTb"/>
@@ -201,21 +442,18 @@
     <w:pPr>
       <w:pStyle w:val="Footer"/>
       <w:spacing w:before="0" w:after="200"/>
-      <w:jc w:val="center"/>
+      <w:jc w:val="left"/>
       <w:rPr>
-        <w:rFonts w:ascii="Carlito" w:hAnsi="Carlito"/>
-        <w:b/>
-        <w:b/>
-        <w:bCs/>
-        <w:sz w:val="20"/>
-        <w:szCs w:val="20"/>
+        <w:rFonts w:ascii="Arial" w:hAnsi="Arial"/>
+        <w:b w:val="false"/>
+        <w:b w:val="false"/>
+        <w:bCs w:val="false"/>
       </w:rPr>
     </w:pPr>
     <w:r>
       <w:rPr>
-        <w:rFonts w:ascii="Carlito" w:hAnsi="Carlito"/>
-        <w:b/>
-        <w:bCs/>
+        <w:b w:val="false"/>
+        <w:bCs w:val="false"/>
         <w:sz w:val="20"/>
         <w:szCs w:val="20"/>
       </w:rPr>
@@ -223,9 +461,9 @@
     </w:r>
     <w:r>
       <w:rPr>
-        <w:rFonts w:eastAsia="Arial" w:cs="Arial" w:ascii="Carlito" w:hAnsi="Carlito"/>
-        <w:b/>
-        <w:bCs/>
+        <w:rFonts w:eastAsia="Arial" w:cs="Arial"/>
+        <w:b w:val="false"/>
+        <w:bCs w:val="false"/>
         <w:i w:val="false"/>
         <w:iCs w:val="false"/>
         <w:caps w:val="false"/>
@@ -235,23 +473,21 @@
         <w:szCs w:val="20"/>
         <w:lang w:val="en-GB"/>
       </w:rPr>
-      <w:t xml:space="preserve"> 31/01/2022           Owner: Tim Foster     </w:t>
+      <w:t xml:space="preserve"> 31/01/2022                   Owner: Tim Foster   </w:t>
     </w:r>
     <w:r>
       <w:rPr>
-        <w:rFonts w:ascii="Carlito" w:hAnsi="Carlito"/>
-        <w:b/>
-        <w:bCs/>
+        <w:b w:val="false"/>
+        <w:bCs w:val="false"/>
         <w:sz w:val="20"/>
         <w:szCs w:val="20"/>
       </w:rPr>
-      <w:t xml:space="preserve"> Page  </w:t>
+      <w:t xml:space="preserve">                             Page  </w:t>
     </w:r>
     <w:r>
       <w:rPr>
-        <w:rFonts w:ascii="Carlito" w:hAnsi="Carlito"/>
-        <w:b/>
-        <w:bCs/>
+        <w:b w:val="false"/>
+        <w:bCs w:val="false"/>
         <w:sz w:val="20"/>
         <w:szCs w:val="20"/>
       </w:rPr>
@@ -260,48 +496,43 @@
     <w:r>
       <w:rPr>
         <w:sz w:val="20"/>
-        <w:b/>
+        <w:b w:val="false"/>
         <w:szCs w:val="20"/>
-        <w:bCs/>
-        <w:rFonts w:ascii="Carlito" w:hAnsi="Carlito"/>
+        <w:bCs w:val="false"/>
       </w:rPr>
       <w:instrText> PAGE </w:instrText>
     </w:r>
     <w:r>
       <w:rPr>
         <w:sz w:val="20"/>
-        <w:b/>
+        <w:b w:val="false"/>
         <w:szCs w:val="20"/>
-        <w:bCs/>
-        <w:rFonts w:ascii="Carlito" w:hAnsi="Carlito"/>
+        <w:bCs w:val="false"/>
       </w:rPr>
       <w:fldChar w:fldCharType="separate"/>
     </w:r>
     <w:r>
       <w:rPr>
         <w:sz w:val="20"/>
-        <w:b/>
+        <w:b w:val="false"/>
         <w:szCs w:val="20"/>
-        <w:bCs/>
-        <w:rFonts w:ascii="Carlito" w:hAnsi="Carlito"/>
+        <w:bCs w:val="false"/>
       </w:rPr>
       <w:t>1</w:t>
     </w:r>
     <w:r>
       <w:rPr>
         <w:sz w:val="20"/>
-        <w:b/>
+        <w:b w:val="false"/>
         <w:szCs w:val="20"/>
-        <w:bCs/>
-        <w:rFonts w:ascii="Carlito" w:hAnsi="Carlito"/>
+        <w:bCs w:val="false"/>
       </w:rPr>
       <w:fldChar w:fldCharType="end"/>
     </w:r>
     <w:r>
       <w:rPr>
-        <w:rFonts w:ascii="Carlito" w:hAnsi="Carlito"/>
-        <w:b/>
-        <w:bCs/>
+        <w:b w:val="false"/>
+        <w:bCs w:val="false"/>
         <w:sz w:val="20"/>
         <w:szCs w:val="20"/>
       </w:rPr>
@@ -309,9 +540,8 @@
     </w:r>
     <w:r>
       <w:rPr>
-        <w:rFonts w:ascii="Carlito" w:hAnsi="Carlito"/>
-        <w:b/>
-        <w:bCs/>
+        <w:b w:val="false"/>
+        <w:bCs w:val="false"/>
         <w:sz w:val="20"/>
         <w:szCs w:val="20"/>
       </w:rPr>
@@ -320,40 +550,36 @@
     <w:r>
       <w:rPr>
         <w:sz w:val="20"/>
-        <w:b/>
+        <w:b w:val="false"/>
         <w:szCs w:val="20"/>
-        <w:bCs/>
-        <w:rFonts w:ascii="Carlito" w:hAnsi="Carlito"/>
+        <w:bCs w:val="false"/>
       </w:rPr>
       <w:instrText> NUMPAGES </w:instrText>
     </w:r>
     <w:r>
       <w:rPr>
         <w:sz w:val="20"/>
-        <w:b/>
+        <w:b w:val="false"/>
         <w:szCs w:val="20"/>
-        <w:bCs/>
-        <w:rFonts w:ascii="Carlito" w:hAnsi="Carlito"/>
+        <w:bCs w:val="false"/>
       </w:rPr>
       <w:fldChar w:fldCharType="separate"/>
     </w:r>
     <w:r>
       <w:rPr>
         <w:sz w:val="20"/>
-        <w:b/>
+        <w:b w:val="false"/>
         <w:szCs w:val="20"/>
-        <w:bCs/>
-        <w:rFonts w:ascii="Carlito" w:hAnsi="Carlito"/>
+        <w:bCs w:val="false"/>
       </w:rPr>
       <w:t>1</w:t>
     </w:r>
     <w:r>
       <w:rPr>
         <w:sz w:val="20"/>
-        <w:b/>
+        <w:b w:val="false"/>
         <w:szCs w:val="20"/>
-        <w:bCs/>
-        <w:rFonts w:ascii="Carlito" w:hAnsi="Carlito"/>
+        <w:bCs w:val="false"/>
       </w:rPr>
       <w:fldChar w:fldCharType="end"/>
     </w:r>
@@ -369,8 +595,7 @@
       <w:spacing w:before="0" w:after="200"/>
       <w:jc w:val="center"/>
       <w:rPr>
-        <w:sz w:val="18"/>
-        <w:szCs w:val="18"/>
+        <w:rFonts w:ascii="Arial" w:hAnsi="Arial"/>
       </w:rPr>
     </w:pPr>
     <w:r>
@@ -431,21 +656,21 @@
       <w:keepNext w:val="true"/>
       <w:keepLines/>
       <w:pBdr>
-        <w:top w:val="thickThinSmallGap" w:sz="2" w:space="1" w:color="000000"/>
-        <w:left w:val="thickThinSmallGap" w:sz="2" w:space="1" w:color="000000"/>
-        <w:bottom w:val="thickThinSmallGap" w:sz="2" w:space="1" w:color="000000"/>
-        <w:right w:val="thickThinSmallGap" w:sz="2" w:space="1" w:color="000000"/>
+        <w:top w:val="single" w:sz="14" w:space="1" w:color="000000"/>
+        <w:left w:val="single" w:sz="14" w:space="1" w:color="000000"/>
+        <w:bottom w:val="single" w:sz="14" w:space="1" w:color="000000"/>
+        <w:right w:val="single" w:sz="14" w:space="1" w:color="000000"/>
       </w:pBdr>
       <w:spacing w:before="0" w:after="144"/>
       <w:jc w:val="center"/>
       <w:outlineLvl w:val="0"/>
     </w:pPr>
     <w:rPr>
-      <w:rFonts w:ascii="Calibri" w:hAnsi="Calibri" w:eastAsia="" w:cs="" w:asciiTheme="majorHAnsi" w:cstheme="majorBidi" w:eastAsiaTheme="majorEastAsia" w:hAnsiTheme="majorHAnsi"/>
+      <w:rFonts w:ascii="Arial" w:hAnsi="Arial" w:eastAsia="" w:cs="" w:cstheme="majorBidi" w:eastAsiaTheme="majorEastAsia"/>
       <w:b/>
       <w:bCs/>
       <w:color w:val="000000"/>
-      <w:sz w:val="32"/>
+      <w:sz w:val="28"/>
       <w:szCs w:val="32"/>
     </w:rPr>
   </w:style>
@@ -459,37 +684,37 @@
     <w:pPr>
       <w:keepNext w:val="true"/>
       <w:keepLines/>
-      <w:spacing w:before="200" w:after="0"/>
+      <w:spacing w:before="29" w:after="0"/>
       <w:outlineLvl w:val="1"/>
     </w:pPr>
     <w:rPr>
-      <w:rFonts w:ascii="Calibri" w:hAnsi="Calibri" w:eastAsia="" w:cs="" w:asciiTheme="majorHAnsi" w:cstheme="majorBidi" w:eastAsiaTheme="majorEastAsia" w:hAnsiTheme="majorHAnsi"/>
-      <w:b/>
-      <w:bCs/>
-      <w:color w:val="4F81BD" w:themeColor="accent1"/>
-      <w:sz w:val="28"/>
-      <w:szCs w:val="28"/>
-    </w:rPr>
-  </w:style>
-  <w:style w:type="paragraph" w:styleId="Heading3">
-    <w:name w:val="Heading 3"/>
-    <w:basedOn w:val="Normal"/>
-    <w:next w:val="TextBody"/>
-    <w:uiPriority w:val="9"/>
-    <w:unhideWhenUsed/>
-    <w:qFormat/>
-    <w:pPr>
-      <w:keepNext w:val="true"/>
-      <w:keepLines/>
-      <w:spacing w:before="200" w:after="0"/>
-      <w:outlineLvl w:val="2"/>
-    </w:pPr>
-    <w:rPr>
-      <w:rFonts w:ascii="Calibri" w:hAnsi="Calibri" w:eastAsia="" w:cs="" w:asciiTheme="majorHAnsi" w:cstheme="majorBidi" w:eastAsiaTheme="majorEastAsia" w:hAnsiTheme="majorHAnsi"/>
+      <w:rFonts w:ascii="Arial" w:hAnsi="Arial" w:eastAsia="" w:cs="" w:cstheme="majorBidi" w:eastAsiaTheme="majorEastAsia"/>
       <w:b/>
       <w:bCs/>
       <w:color w:val="4F81BD" w:themeColor="accent1"/>
       <w:sz w:val="24"/>
+      <w:szCs w:val="28"/>
+    </w:rPr>
+  </w:style>
+  <w:style w:type="paragraph" w:styleId="Heading3">
+    <w:name w:val="Heading 3"/>
+    <w:basedOn w:val="Normal"/>
+    <w:next w:val="TextBody"/>
+    <w:uiPriority w:val="9"/>
+    <w:unhideWhenUsed/>
+    <w:qFormat/>
+    <w:pPr>
+      <w:keepNext w:val="true"/>
+      <w:keepLines/>
+      <w:spacing w:before="58" w:after="0"/>
+      <w:outlineLvl w:val="2"/>
+    </w:pPr>
+    <w:rPr>
+      <w:rFonts w:ascii="Arial" w:hAnsi="Arial" w:eastAsia="" w:cs="" w:cstheme="majorBidi" w:eastAsiaTheme="majorEastAsia"/>
+      <w:b/>
+      <w:bCs/>
+      <w:color w:val="4F81BD" w:themeColor="accent1"/>
+      <w:sz w:val="22"/>
       <w:szCs w:val="24"/>
     </w:rPr>
   </w:style>
@@ -1019,7 +1244,9 @@
     <w:next w:val="TextBody"/>
     <w:qFormat/>
     <w:pPr/>
-    <w:rPr/>
+    <w:rPr>
+      <w:rFonts w:ascii="Arial" w:hAnsi="Arial"/>
+    </w:rPr>
   </w:style>
   <w:style w:type="paragraph" w:styleId="Compact" w:customStyle="1">
     <w:name w:val="Compact"/>
@@ -1038,15 +1265,15 @@
     <w:pPr>
       <w:keepNext w:val="true"/>
       <w:keepLines/>
-      <w:spacing w:before="480" w:after="240"/>
+      <w:spacing w:before="216" w:after="130"/>
       <w:jc w:val="center"/>
     </w:pPr>
     <w:rPr>
-      <w:rFonts w:ascii="Calibri" w:hAnsi="Calibri" w:eastAsia="" w:cs="" w:asciiTheme="majorHAnsi" w:cstheme="majorBidi" w:eastAsiaTheme="majorEastAsia" w:hAnsiTheme="majorHAnsi"/>
+      <w:rFonts w:ascii="Arial" w:hAnsi="Arial" w:eastAsia="" w:cs="" w:cstheme="majorBidi" w:eastAsiaTheme="majorEastAsia"/>
       <w:b/>
       <w:bCs/>
       <w:color w:val="345A8A" w:themeColor="accent1" w:themeShade="b5"/>
-      <w:sz w:val="36"/>
+      <w:sz w:val="32"/>
       <w:szCs w:val="36"/>
     </w:rPr>
   </w:style>
@@ -1058,12 +1285,12 @@
     <w:pPr>
       <w:keepNext w:val="true"/>
       <w:keepLines/>
-      <w:spacing w:before="240" w:after="240"/>
+      <w:spacing w:before="130" w:after="187"/>
       <w:jc w:val="center"/>
     </w:pPr>
     <w:rPr>
       <w:color w:val="000000"/>
-      <w:sz w:val="30"/>
+      <w:sz w:val="28"/>
       <w:szCs w:val="30"/>
     </w:rPr>
   </w:style>
@@ -1262,7 +1489,9 @@
     <w:pPr>
       <w:suppressLineNumbers/>
     </w:pPr>
-    <w:rPr/>
+    <w:rPr>
+      <w:rFonts w:ascii="Arial" w:hAnsi="Arial"/>
+    </w:rPr>
   </w:style>
   <w:style w:type="paragraph" w:styleId="Footer">
     <w:name w:val="Footer"/>
@@ -1270,7 +1499,9 @@
     <w:pPr>
       <w:suppressLineNumbers/>
     </w:pPr>
-    <w:rPr/>
+    <w:rPr>
+      <w:rFonts w:ascii="Arial" w:hAnsi="Arial"/>
+    </w:rPr>
   </w:style>
   <w:style w:type="table" w:default="1" w:styleId="Table">
     <w:name w:val="Table"/>

</xml_diff>